<commit_message>
Update reference docx for docx test.
</commit_message>
<xml_diff>
--- a/test/docx/custom-style-reference.docx
+++ b/test/docx/custom-style-reference.docx
@@ -119,7 +119,7 @@
 </file>
 
 <file path=word/numbering.xml><?xml version="1.0" encoding="utf-8"?>
-<w:numbering xmlns:wpc="http://schemas.microsoft.com/office/word/2010/wordprocessingCanvas" xmlns:mc="http://schemas.openxmlformats.org/markup-compatibility/2006" xmlns:o="urn:schemas-microsoft-com:office:office" xmlns:r="http://schemas.openxmlformats.org/officeDocument/2006/relationships" xmlns:m="http://schemas.openxmlformats.org/officeDocument/2006/math" xmlns:v="urn:schemas-microsoft-com:vml" xmlns:wp14="http://schemas.microsoft.com/office/word/2010/wordprocessingDrawing" xmlns:wp="http://schemas.openxmlformats.org/drawingml/2006/wordprocessingDrawing" xmlns:w10="urn:schemas-microsoft-com:office:word" xmlns:w="http://schemas.openxmlformats.org/wordprocessingml/2006/main" xmlns:w14="http://schemas.microsoft.com/office/word/2010/wordml" xmlns:w15="http://schemas.microsoft.com/office/word/2012/wordml" xmlns:wpg="http://schemas.microsoft.com/office/word/2010/wordprocessingGroup" xmlns:wpi="http://schemas.microsoft.com/office/word/2010/wordprocessingInk" xmlns:wne="http://schemas.microsoft.com/office/word/2006/wordml" xmlns:wps="http://schemas.microsoft.com/office/word/2010/wordprocessingShape" mc:Ignorable="w14 w15 wp14">
+<w:numbering xmlns:wpc="http://schemas.microsoft.com/office/word/2010/wordprocessingCanvas" xmlns:mc="http://schemas.openxmlformats.org/markup-compatibility/2006" xmlns:o="urn:schemas-microsoft-com:office:office" xmlns:r="http://schemas.openxmlformats.org/officeDocument/2006/relationships" xmlns:m="http://schemas.openxmlformats.org/officeDocument/2006/math" xmlns:v="urn:schemas-microsoft-com:vml" xmlns:wp14="http://schemas.microsoft.com/office/word/2010/wordprocessingDrawing" xmlns:wp="http://schemas.openxmlformats.org/drawingml/2006/wordprocessingDrawing" xmlns:w10="urn:schemas-microsoft-com:office:word" xmlns:w="http://schemas.openxmlformats.org/wordprocessingml/2006/main" xmlns:w14="http://schemas.microsoft.com/office/word/2010/wordml" xmlns:w15="http://schemas.microsoft.com/office/word/2012/wordml" xmlns:wpg="http://schemas.microsoft.com/office/word/2010/wordprocessingGroup" xmlns:wpi="http://schemas.microsoft.com/office/word/2010/wordprocessingInk" xmlns:wne="http://schemas.microsoft.com/office/word/2006/wordml" xmlns:wps="http://schemas.microsoft.com/office/word/2010/wordprocessingShape">
   <w:abstractNum w:abstractNumId="0">
     <w:nsid w:val="E17F69BA"/>
     <w:multiLevelType w:val="multilevel"/>
@@ -314,7 +314,7 @@
 </file>
 
 <file path=word/styles.xml><?xml version="1.0" encoding="utf-8"?>
-<w:styles xmlns:mc="http://schemas.openxmlformats.org/markup-compatibility/2006" xmlns:r="http://schemas.openxmlformats.org/officeDocument/2006/relationships" xmlns:w="http://schemas.openxmlformats.org/wordprocessingml/2006/main" xmlns:w14="http://schemas.microsoft.com/office/word/2010/wordml" xmlns:w15="http://schemas.microsoft.com/office/word/2012/wordml" mc:Ignorable="w14 w15">
+<w:styles xmlns:mc="http://schemas.openxmlformats.org/markup-compatibility/2006" xmlns:r="http://schemas.openxmlformats.org/officeDocument/2006/relationships" xmlns:w="http://schemas.openxmlformats.org/wordprocessingml/2006/main" xmlns:w14="http://schemas.microsoft.com/office/word/2010/wordml" xmlns:w15="http://schemas.microsoft.com/office/word/2012/wordml">
   <w:docDefaults>
     <w:rPrDefault>
       <w:rPr>

</xml_diff>